<commit_message>
Deployed 4fd19cc with MkDocs version: 1.6.1
</commit_message>
<xml_diff>
--- a/assets/specs-grading-sheet.docx
+++ b/assets/specs-grading-sheet.docx
@@ -1,6 +1,6 @@
 
 <file path=word/document.xml><?xml version="1.0" encoding="utf-8"?>
-<w:document xmlns:wpc="http://schemas.microsoft.com/office/word/2010/wordprocessingCanvas" xmlns:cx="http://schemas.microsoft.com/office/drawing/2014/chartex" xmlns:cx1="http://schemas.microsoft.com/office/drawing/2015/9/8/chartex" xmlns:cx2="http://schemas.microsoft.com/office/drawing/2015/10/21/chartex" xmlns:cx3="http://schemas.microsoft.com/office/drawing/2016/5/9/chartex" xmlns:cx4="http://schemas.microsoft.com/office/drawing/2016/5/10/chartex" xmlns:cx5="http://schemas.microsoft.com/office/drawing/2016/5/11/chartex" xmlns:cx6="http://schemas.microsoft.com/office/drawing/2016/5/12/chartex" xmlns:cx7="http://schemas.microsoft.com/office/drawing/2016/5/13/chartex" xmlns:cx8="http://schemas.microsoft.com/office/drawing/2016/5/14/chartex" xmlns:mc="http://schemas.openxmlformats.org/markup-compatibility/2006" xmlns:aink="http://schemas.microsoft.com/office/drawing/2016/ink" xmlns:am3d="http://schemas.microsoft.com/office/drawing/2017/model3d" xmlns:o="urn:schemas-microsoft-com:office:office" xmlns:oel="http://schemas.microsoft.com/office/2019/extlst" xmlns:r="http://schemas.openxmlformats.org/officeDocument/2006/relationships" xmlns:m="http://schemas.openxmlformats.org/officeDocument/2006/math" xmlns:v="urn:schemas-microsoft-com:vml" xmlns:wp14="http://schemas.microsoft.com/office/word/2010/wordprocessingDrawing" xmlns:wp="http://schemas.openxmlformats.org/drawingml/2006/wordprocessingDrawing" xmlns:w10="urn:schemas-microsoft-com:office:word" xmlns:w="http://schemas.openxmlformats.org/wordprocessingml/2006/main" xmlns:w14="http://schemas.microsoft.com/office/word/2010/wordml" xmlns:w15="http://schemas.microsoft.com/office/word/2012/wordml" xmlns:w16cex="http://schemas.microsoft.com/office/word/2018/wordml/cex" xmlns:w16cid="http://schemas.microsoft.com/office/word/2016/wordml/cid" xmlns:w16="http://schemas.microsoft.com/office/word/2018/wordml" xmlns:w16du="http://schemas.microsoft.com/office/word/2023/wordml/word16du" xmlns:w16sdtdh="http://schemas.microsoft.com/office/word/2020/wordml/sdtdatahash" xmlns:w16se="http://schemas.microsoft.com/office/word/2015/wordml/symex" xmlns:wpg="http://schemas.microsoft.com/office/word/2010/wordprocessingGroup" xmlns:wpi="http://schemas.microsoft.com/office/word/2010/wordprocessingInk" xmlns:wne="http://schemas.microsoft.com/office/word/2006/wordml" xmlns:wps="http://schemas.microsoft.com/office/word/2010/wordprocessingShape" mc:Ignorable="w14 w15 w16se w16cid w16 w16cex w16sdtdh w16du wp14">
+<w:document xmlns:wpc="http://schemas.microsoft.com/office/word/2010/wordprocessingCanvas" xmlns:cx="http://schemas.microsoft.com/office/drawing/2014/chartex" xmlns:cx1="http://schemas.microsoft.com/office/drawing/2015/9/8/chartex" xmlns:cx2="http://schemas.microsoft.com/office/drawing/2015/10/21/chartex" xmlns:cx3="http://schemas.microsoft.com/office/drawing/2016/5/9/chartex" xmlns:cx4="http://schemas.microsoft.com/office/drawing/2016/5/10/chartex" xmlns:cx5="http://schemas.microsoft.com/office/drawing/2016/5/11/chartex" xmlns:cx6="http://schemas.microsoft.com/office/drawing/2016/5/12/chartex" xmlns:cx7="http://schemas.microsoft.com/office/drawing/2016/5/13/chartex" xmlns:cx8="http://schemas.microsoft.com/office/drawing/2016/5/14/chartex" xmlns:mc="http://schemas.openxmlformats.org/markup-compatibility/2006" xmlns:aink="http://schemas.microsoft.com/office/drawing/2016/ink" xmlns:am3d="http://schemas.microsoft.com/office/drawing/2017/model3d" xmlns:o="urn:schemas-microsoft-com:office:office" xmlns:oel="http://schemas.microsoft.com/office/2019/extlst" xmlns:r="http://schemas.openxmlformats.org/officeDocument/2006/relationships" xmlns:m="http://schemas.openxmlformats.org/officeDocument/2006/math" xmlns:v="urn:schemas-microsoft-com:vml" xmlns:wp14="http://schemas.microsoft.com/office/word/2010/wordprocessingDrawing" xmlns:wp="http://schemas.openxmlformats.org/drawingml/2006/wordprocessingDrawing" xmlns:w10="urn:schemas-microsoft-com:office:word" xmlns:w="http://schemas.openxmlformats.org/wordprocessingml/2006/main" xmlns:w14="http://schemas.microsoft.com/office/word/2010/wordml" xmlns:w15="http://schemas.microsoft.com/office/word/2012/wordml" xmlns:w16cex="http://schemas.microsoft.com/office/word/2018/wordml/cex" xmlns:w16cid="http://schemas.microsoft.com/office/word/2016/wordml/cid" xmlns:w16="http://schemas.microsoft.com/office/word/2018/wordml" xmlns:w16du="http://schemas.microsoft.com/office/word/2023/wordml/word16du" xmlns:w16sdtdh="http://schemas.microsoft.com/office/word/2020/wordml/sdtdatahash" xmlns:w16sdtfl="http://schemas.microsoft.com/office/word/2024/wordml/sdtformatlock" xmlns:w16se="http://schemas.microsoft.com/office/word/2015/wordml/symex" xmlns:wpg="http://schemas.microsoft.com/office/word/2010/wordprocessingGroup" xmlns:wpi="http://schemas.microsoft.com/office/word/2010/wordprocessingInk" xmlns:wne="http://schemas.microsoft.com/office/word/2006/wordml" xmlns:wps="http://schemas.microsoft.com/office/word/2010/wordprocessingShape" mc:Ignorable="w14 w15 w16se w16cid w16 w16cex w16sdtdh w16sdtfl w16du wp14">
   <w:body>
     <w:p>
       <w:pPr>
@@ -1028,9 +1028,11 @@
         </w:tc>
         <w:tc>
           <w:tcPr>
-            <w:tcW w:w="1048" w:type="dxa"/>
+            <w:tcW w:w="3230" w:type="dxa"/>
+            <w:gridSpan w:val="3"/>
             <w:tcBorders>
               <w:left w:val="single" w:sz="8" w:space="0" w:color="808080" w:themeColor="background1" w:themeShade="80"/>
+              <w:right w:val="single" w:sz="8" w:space="0" w:color="808080" w:themeColor="background1" w:themeShade="80"/>
             </w:tcBorders>
             <w:vAlign w:val="center"/>
           </w:tcPr>
@@ -1054,7 +1056,10 @@
         </w:tc>
         <w:tc>
           <w:tcPr>
-            <w:tcW w:w="1080" w:type="dxa"/>
+            <w:tcW w:w="1070" w:type="dxa"/>
+            <w:tcBorders>
+              <w:left w:val="single" w:sz="8" w:space="0" w:color="808080" w:themeColor="background1" w:themeShade="80"/>
+            </w:tcBorders>
             <w:vAlign w:val="center"/>
           </w:tcPr>
           <w:p>
@@ -1077,9 +1082,9 @@
         </w:tc>
         <w:tc>
           <w:tcPr>
-            <w:tcW w:w="1102" w:type="dxa"/>
-            <w:tcBorders>
-              <w:right w:val="single" w:sz="8" w:space="0" w:color="808080" w:themeColor="background1" w:themeShade="80"/>
+            <w:tcW w:w="1153" w:type="dxa"/>
+            <w:tcBorders>
+              <w:left w:val="single" w:sz="8" w:space="0" w:color="808080" w:themeColor="background1" w:themeShade="80"/>
             </w:tcBorders>
             <w:vAlign w:val="center"/>
           </w:tcPr>
@@ -1098,33 +1103,6 @@
                 <w:color w:val="808080" w:themeColor="background1" w:themeShade="80"/>
               </w:rPr>
               <w:t>5</w:t>
-            </w:r>
-          </w:p>
-        </w:tc>
-        <w:tc>
-          <w:tcPr>
-            <w:tcW w:w="2223" w:type="dxa"/>
-            <w:gridSpan w:val="2"/>
-            <w:tcBorders>
-              <w:left w:val="single" w:sz="8" w:space="0" w:color="808080" w:themeColor="background1" w:themeShade="80"/>
-            </w:tcBorders>
-            <w:vAlign w:val="center"/>
-          </w:tcPr>
-          <w:p>
-            <w:pPr>
-              <w:jc w:val="center"/>
-              <w:cnfStyle w:val="000000100000" w:firstRow="0" w:lastRow="0" w:firstColumn="0" w:lastColumn="0" w:oddVBand="0" w:evenVBand="0" w:oddHBand="1" w:evenHBand="0" w:firstRowFirstColumn="0" w:firstRowLastColumn="0" w:lastRowFirstColumn="0" w:lastRowLastColumn="0"/>
-              <w:rPr>
-                <w:rFonts w:ascii="Courier" w:hAnsi="Courier"/>
-                <w:color w:val="808080" w:themeColor="background1" w:themeShade="80"/>
-              </w:rPr>
-            </w:pPr>
-            <w:r>
-              <w:rPr>
-                <w:rFonts w:ascii="Courier" w:hAnsi="Courier"/>
-                <w:color w:val="808080" w:themeColor="background1" w:themeShade="80"/>
-              </w:rPr>
-              <w:t>6</w:t>
             </w:r>
           </w:p>
         </w:tc>
@@ -1419,7 +1397,7 @@
 </file>
 
 <file path=word/styles.xml><?xml version="1.0" encoding="utf-8"?>
-<w:styles xmlns:mc="http://schemas.openxmlformats.org/markup-compatibility/2006" xmlns:r="http://schemas.openxmlformats.org/officeDocument/2006/relationships" xmlns:w="http://schemas.openxmlformats.org/wordprocessingml/2006/main" xmlns:w14="http://schemas.microsoft.com/office/word/2010/wordml" xmlns:w15="http://schemas.microsoft.com/office/word/2012/wordml" xmlns:w16cex="http://schemas.microsoft.com/office/word/2018/wordml/cex" xmlns:w16cid="http://schemas.microsoft.com/office/word/2016/wordml/cid" xmlns:w16="http://schemas.microsoft.com/office/word/2018/wordml" xmlns:w16du="http://schemas.microsoft.com/office/word/2023/wordml/word16du" xmlns:w16sdtdh="http://schemas.microsoft.com/office/word/2020/wordml/sdtdatahash" xmlns:w16se="http://schemas.microsoft.com/office/word/2015/wordml/symex" mc:Ignorable="w14 w15 w16se w16cid w16 w16cex w16sdtdh w16du">
+<w:styles xmlns:mc="http://schemas.openxmlformats.org/markup-compatibility/2006" xmlns:r="http://schemas.openxmlformats.org/officeDocument/2006/relationships" xmlns:w="http://schemas.openxmlformats.org/wordprocessingml/2006/main" xmlns:w14="http://schemas.microsoft.com/office/word/2010/wordml" xmlns:w15="http://schemas.microsoft.com/office/word/2012/wordml" xmlns:w16cex="http://schemas.microsoft.com/office/word/2018/wordml/cex" xmlns:w16cid="http://schemas.microsoft.com/office/word/2016/wordml/cid" xmlns:w16="http://schemas.microsoft.com/office/word/2018/wordml" xmlns:w16du="http://schemas.microsoft.com/office/word/2023/wordml/word16du" xmlns:w16sdtdh="http://schemas.microsoft.com/office/word/2020/wordml/sdtdatahash" xmlns:w16sdtfl="http://schemas.microsoft.com/office/word/2024/wordml/sdtformatlock" xmlns:w16se="http://schemas.microsoft.com/office/word/2015/wordml/symex" mc:Ignorable="w14 w15 w16se w16cid w16 w16cex w16sdtdh w16sdtfl w16du">
   <w:docDefaults>
     <w:rPrDefault>
       <w:rPr>

</xml_diff>